<commit_message>
adding education to resume
</commit_message>
<xml_diff>
--- a/assets/docs/S_Farr_resume.docx
+++ b/assets/docs/S_Farr_resume.docx
@@ -2,6 +2,7 @@
 <file path=word/document.xml><?xml version="1.0" encoding="utf-8"?>
 <w:document xmlns:wpc="http://schemas.microsoft.com/office/word/2010/wordprocessingCanvas" xmlns:cx="http://schemas.microsoft.com/office/drawing/2014/chartex" xmlns:cx1="http://schemas.microsoft.com/office/drawing/2015/9/8/chartex" xmlns:cx2="http://schemas.microsoft.com/office/drawing/2015/10/21/chartex" xmlns:cx3="http://schemas.microsoft.com/office/drawing/2016/5/9/chartex" xmlns:cx4="http://schemas.microsoft.com/office/drawing/2016/5/10/chartex" xmlns:cx5="http://schemas.microsoft.com/office/drawing/2016/5/11/chartex" xmlns:cx6="http://schemas.microsoft.com/office/drawing/2016/5/12/chartex" xmlns:cx7="http://schemas.microsoft.com/office/drawing/2016/5/13/chartex" xmlns:cx8="http://schemas.microsoft.com/office/drawing/2016/5/14/chartex" xmlns:mc="http://schemas.openxmlformats.org/markup-compatibility/2006" xmlns:aink="http://schemas.microsoft.com/office/drawing/2016/ink" xmlns:am3d="http://schemas.microsoft.com/office/drawing/2017/model3d" xmlns:o="urn:schemas-microsoft-com:office:office" xmlns:r="http://schemas.openxmlformats.org/officeDocument/2006/relationships" xmlns:m="http://schemas.openxmlformats.org/officeDocument/2006/math" xmlns:v="urn:schemas-microsoft-com:vml" xmlns:wp14="http://schemas.microsoft.com/office/word/2010/wordprocessingDrawing" xmlns:wp="http://schemas.openxmlformats.org/drawingml/2006/wordprocessingDrawing" xmlns:w10="urn:schemas-microsoft-com:office:word" xmlns:w="http://schemas.openxmlformats.org/wordprocessingml/2006/main" xmlns:w14="http://schemas.microsoft.com/office/word/2010/wordml" xmlns:w15="http://schemas.microsoft.com/office/word/2012/wordml" xmlns:w16cex="http://schemas.microsoft.com/office/word/2018/wordml/cex" xmlns:w16cid="http://schemas.microsoft.com/office/word/2016/wordml/cid" xmlns:w16="http://schemas.microsoft.com/office/word/2018/wordml" xmlns:w16sdtdh="http://schemas.microsoft.com/office/word/2020/wordml/sdtdatahash" xmlns:w16se="http://schemas.microsoft.com/office/word/2015/wordml/symex" xmlns:wpg="http://schemas.microsoft.com/office/word/2010/wordprocessingGroup" xmlns:wpi="http://schemas.microsoft.com/office/word/2010/wordprocessingInk" xmlns:wne="http://schemas.microsoft.com/office/word/2006/wordml" xmlns:wps="http://schemas.microsoft.com/office/word/2010/wordprocessingShape" mc:Ignorable="w14 w15 w16se w16cid w16 w16cex w16sdtdh wp14">
   <w:body>
+    <w:p/>
     <w:tbl>
       <w:tblPr>
         <w:tblStyle w:val="TableGrid"/>
@@ -508,7 +509,7 @@
               <w:rPr>
                 <w:caps w:val="0"/>
               </w:rPr>
-              <w:t>cabinet &amp; glass shop manager</w:t>
+              <w:t>CABINET &amp; GLASS SHOP MANAGER</w:t>
             </w:r>
             <w:r>
               <w:rPr>
@@ -516,15 +517,13 @@
               </w:rPr>
               <w:t xml:space="preserve">, </w:t>
             </w:r>
-            <w:proofErr w:type="spellStart"/>
             <w:r>
               <w:rPr>
                 <w:rStyle w:val="SubtleReference"/>
                 <w:caps w:val="0"/>
               </w:rPr>
-              <w:t>lazydays</w:t>
+              <w:t>LAZYDAYS</w:t>
             </w:r>
-            <w:proofErr w:type="spellEnd"/>
             <w:r>
               <w:rPr>
                 <w:rStyle w:val="SubtleReference"/>
@@ -532,15 +531,13 @@
               </w:rPr>
               <w:t xml:space="preserve"> </w:t>
             </w:r>
-            <w:proofErr w:type="spellStart"/>
             <w:r>
               <w:rPr>
                 <w:rStyle w:val="SubtleReference"/>
                 <w:caps w:val="0"/>
               </w:rPr>
-              <w:t>rv</w:t>
+              <w:t>RV</w:t>
             </w:r>
-            <w:proofErr w:type="spellEnd"/>
           </w:p>
           <w:p>
             <w:pPr>
@@ -764,6 +761,7 @@
           <w:p>
             <w:pPr>
               <w:pStyle w:val="Heading3"/>
+              <w:outlineLvl w:val="2"/>
               <w:rPr>
                 <w:b w:val="0"/>
                 <w:bCs/>
@@ -866,6 +864,9 @@
               <w:t>Data Analytics</w:t>
             </w:r>
             <w:r>
+              <w:t xml:space="preserve"> Bootcamp</w:t>
+            </w:r>
+            <w:r>
               <w:t xml:space="preserve">, </w:t>
             </w:r>
             <w:r>
@@ -875,30 +876,17 @@
               <w:t>University of Central Florida</w:t>
             </w:r>
           </w:p>
-          <w:sdt>
-            <w:sdtPr>
-              <w:alias w:val="Enter education details 1:"/>
-              <w:tag w:val="Enter education details 1:"/>
-              <w:id w:val="199909898"/>
-              <w:placeholder>
-                <w:docPart w:val="A9C5F48017174E9AA6EDB069073B70BB"/>
-              </w:placeholder>
-              <w:temporary/>
-              <w:showingPlcHdr/>
-              <w15:appearance w15:val="hidden"/>
-            </w:sdtPr>
-            <w:sdtEndPr/>
-            <w:sdtContent>
-              <w:p>
-                <w:pPr>
-                  <w:contextualSpacing w:val="0"/>
-                </w:pPr>
-                <w:r>
-                  <w:t>It’s okay to brag about your GPA, awards, and honors. Feel free to summarize your coursework too.</w:t>
-                </w:r>
-              </w:p>
-            </w:sdtContent>
-          </w:sdt>
+          <w:p>
+            <w:pPr>
+              <w:contextualSpacing w:val="0"/>
+            </w:pPr>
+            <w:r>
+              <w:t xml:space="preserve">Instructed on a variety of data tools, technologies, and languages including Excel, Python, GitHub, JavaScript, HTML, </w:t>
+            </w:r>
+            <w:r>
+              <w:t>Tableau, and R.</w:t>
+            </w:r>
+          </w:p>
         </w:tc>
       </w:tr>
       <w:tr>
@@ -26740,32 +26728,6 @@
     </w:docPart>
     <w:docPart>
       <w:docPartPr>
-        <w:name w:val="A9C5F48017174E9AA6EDB069073B70BB"/>
-        <w:category>
-          <w:name w:val="General"/>
-          <w:gallery w:val="placeholder"/>
-        </w:category>
-        <w:types>
-          <w:type w:val="bbPlcHdr"/>
-        </w:types>
-        <w:behaviors>
-          <w:behavior w:val="content"/>
-        </w:behaviors>
-        <w:guid w:val="{6639FE06-7495-4FF0-813A-94416244F655}"/>
-      </w:docPartPr>
-      <w:docPartBody>
-        <w:p>
-          <w:pPr>
-            <w:pStyle w:val="A9C5F48017174E9AA6EDB069073B70BB"/>
-          </w:pPr>
-          <w:r>
-            <w:t>It’s okay to brag about your GPA, awards, and honors. Feel free to summarize your coursework too.</w:t>
-          </w:r>
-        </w:p>
-      </w:docPartBody>
-    </w:docPart>
-    <w:docPart>
-      <w:docPartPr>
         <w:name w:val="4A40D2A9E6984D6F97AE8DC8B46596DE"/>
         <w:category>
           <w:name w:val="General"/>
@@ -26956,6 +26918,7 @@
   </w:compat>
   <w:rsids>
     <w:rsidRoot w:val="00C507FD"/>
+    <w:rsid w:val="000926D8"/>
     <w:rsid w:val="00127E2F"/>
     <w:rsid w:val="003F1A68"/>
     <w:rsid w:val="00727E34"/>
@@ -27470,12 +27433,6 @@
   <w:style w:type="paragraph" w:customStyle="1" w:styleId="4A40D2A9E6984D6F97AE8DC8B46596DE">
     <w:name w:val="4A40D2A9E6984D6F97AE8DC8B46596DE"/>
   </w:style>
-  <w:style w:type="paragraph" w:customStyle="1" w:styleId="B7F490DF68584FB1B8415D478DB2831E">
-    <w:name w:val="B7F490DF68584FB1B8415D478DB2831E"/>
-  </w:style>
-  <w:style w:type="paragraph" w:customStyle="1" w:styleId="B440735C1C7A453EADD54C00AB8CFADA">
-    <w:name w:val="B440735C1C7A453EADD54C00AB8CFADA"/>
-  </w:style>
   <w:style w:type="paragraph" w:customStyle="1" w:styleId="AA96D67D991A40A58312000B8C83138E">
     <w:name w:val="AA96D67D991A40A58312000B8C83138E"/>
   </w:style>
@@ -27485,10 +27442,6 @@
   </w:style>
   <w:style w:type="paragraph" w:customStyle="1" w:styleId="140AFC7BF9FC4B56B978C4B9FE2F85E4">
     <w:name w:val="140AFC7BF9FC4B56B978C4B9FE2F85E4"/>
-    <w:rsid w:val="00127E2F"/>
-  </w:style>
-  <w:style w:type="paragraph" w:customStyle="1" w:styleId="BED4572F3DBD4666B749FCAB7055AF4B">
-    <w:name w:val="BED4572F3DBD4666B749FCAB7055AF4B"/>
     <w:rsid w:val="00127E2F"/>
   </w:style>
 </w:styles>

</xml_diff>